<commit_message>
Documentation, uml and report have been updated.
</commit_message>
<xml_diff>
--- a/Report.docx
+++ b/Report.docx
@@ -282,7 +282,6 @@
           <w:bCs/>
           <w:sz w:val="32"/>
           <w:szCs w:val="32"/>
-          <w:lang w:val="en-US"/>
         </w:rPr>
       </w:pPr>
       <w:r>
@@ -302,7 +301,6 @@
           <w:bCs/>
           <w:sz w:val="32"/>
           <w:szCs w:val="32"/>
-          <w:lang w:val="en-US"/>
         </w:rPr>
         <w:t>1754</w:t>
       </w:r>
@@ -455,7 +453,6 @@
         <w:jc w:val="right"/>
         <w:rPr>
           <w:rFonts w:ascii="Times New Roman" w:hAnsi="Times New Roman" w:cs="Times New Roman"/>
-          <w:lang w:val="en-US"/>
         </w:rPr>
       </w:pPr>
     </w:p>
@@ -703,7 +700,6 @@
             </w:r>
             <w:r>
               <w:rPr>
-                <w:rFonts w:hint="eastAsia"/>
                 <w:noProof/>
                 <w:webHidden/>
               </w:rPr>
@@ -795,7 +791,6 @@
             </w:r>
             <w:r>
               <w:rPr>
-                <w:rFonts w:hint="eastAsia"/>
                 <w:noProof/>
                 <w:webHidden/>
               </w:rPr>
@@ -871,7 +866,6 @@
             </w:r>
             <w:r>
               <w:rPr>
-                <w:rFonts w:hint="eastAsia"/>
                 <w:noProof/>
                 <w:webHidden/>
               </w:rPr>
@@ -947,7 +941,6 @@
             </w:r>
             <w:r>
               <w:rPr>
-                <w:rFonts w:hint="eastAsia"/>
                 <w:noProof/>
                 <w:webHidden/>
               </w:rPr>
@@ -1023,7 +1016,6 @@
             </w:r>
             <w:r>
               <w:rPr>
-                <w:rFonts w:hint="eastAsia"/>
                 <w:noProof/>
                 <w:webHidden/>
               </w:rPr>
@@ -4259,9 +4251,32 @@
           <w:kern w:val="0"/>
           <w:sz w:val="20"/>
           <w:szCs w:val="20"/>
+          <w:lang w:eastAsia="ru-RU" w:bidi="ar-SA"/>
+        </w:rPr>
+      </w:pPr>
+      <w:r>
+        <w:rPr>
+          <w:rFonts w:ascii="Consolas" w:eastAsia="Times New Roman" w:hAnsi="Consolas" w:cs="Courier New"/>
+          <w:color w:val="212529"/>
+          <w:kern w:val="0"/>
+          <w:sz w:val="20"/>
+          <w:szCs w:val="20"/>
           <w:lang w:val="en-US" w:eastAsia="ru-RU" w:bidi="ar-SA"/>
         </w:rPr>
-      </w:pPr>
+        <w:t xml:space="preserve">    private</w:t>
+      </w:r>
+      <w:r>
+        <w:rPr>
+          <w:rFonts w:ascii="Consolas" w:eastAsia="Times New Roman" w:hAnsi="Consolas" w:cs="Courier New"/>
+          <w:color w:val="212529"/>
+          <w:kern w:val="0"/>
+          <w:sz w:val="20"/>
+          <w:szCs w:val="20"/>
+          <w:lang w:eastAsia="ru-RU" w:bidi="ar-SA"/>
+        </w:rPr>
+        <w:t xml:space="preserve"> </w:t>
+      </w:r>
+      <w:proofErr w:type="gramStart"/>
       <w:r>
         <w:rPr>
           <w:rFonts w:ascii="Consolas" w:eastAsia="Times New Roman" w:hAnsi="Consolas" w:cs="Courier New"/>
@@ -4271,9 +4286,20 @@
           <w:szCs w:val="20"/>
           <w:lang w:val="en-US" w:eastAsia="ru-RU" w:bidi="ar-SA"/>
         </w:rPr>
-        <w:t xml:space="preserve">    private </w:t>
-      </w:r>
-      <w:proofErr w:type="gramStart"/>
+        <w:t>Long</w:t>
+      </w:r>
+      <w:proofErr w:type="gramEnd"/>
+      <w:r>
+        <w:rPr>
+          <w:rFonts w:ascii="Consolas" w:eastAsia="Times New Roman" w:hAnsi="Consolas" w:cs="Courier New"/>
+          <w:color w:val="212529"/>
+          <w:kern w:val="0"/>
+          <w:sz w:val="20"/>
+          <w:szCs w:val="20"/>
+          <w:lang w:eastAsia="ru-RU" w:bidi="ar-SA"/>
+        </w:rPr>
+        <w:t xml:space="preserve"> </w:t>
+      </w:r>
       <w:r>
         <w:rPr>
           <w:rFonts w:ascii="Consolas" w:eastAsia="Times New Roman" w:hAnsi="Consolas" w:cs="Courier New"/>
@@ -4283,9 +4309,107 @@
           <w:szCs w:val="20"/>
           <w:lang w:val="en-US" w:eastAsia="ru-RU" w:bidi="ar-SA"/>
         </w:rPr>
-        <w:t>Long</w:t>
-      </w:r>
-      <w:proofErr w:type="gramEnd"/>
+        <w:t>x</w:t>
+      </w:r>
+      <w:r>
+        <w:rPr>
+          <w:rFonts w:ascii="Consolas" w:eastAsia="Times New Roman" w:hAnsi="Consolas" w:cs="Courier New"/>
+          <w:color w:val="212529"/>
+          <w:kern w:val="0"/>
+          <w:sz w:val="20"/>
+          <w:szCs w:val="20"/>
+          <w:lang w:eastAsia="ru-RU" w:bidi="ar-SA"/>
+        </w:rPr>
+        <w:t>; //</w:t>
+      </w:r>
+      <w:r>
+        <w:rPr>
+          <w:rFonts w:ascii="Consolas" w:eastAsia="Times New Roman" w:hAnsi="Consolas" w:cs="Courier New"/>
+          <w:color w:val="212529"/>
+          <w:kern w:val="0"/>
+          <w:sz w:val="20"/>
+          <w:szCs w:val="20"/>
+          <w:lang w:eastAsia="ru-RU" w:bidi="ar-SA"/>
+        </w:rPr>
+        <w:t>Поле</w:t>
+      </w:r>
+      <w:r>
+        <w:rPr>
+          <w:rFonts w:ascii="Consolas" w:eastAsia="Times New Roman" w:hAnsi="Consolas" w:cs="Courier New"/>
+          <w:color w:val="212529"/>
+          <w:kern w:val="0"/>
+          <w:sz w:val="20"/>
+          <w:szCs w:val="20"/>
+          <w:lang w:eastAsia="ru-RU" w:bidi="ar-SA"/>
+        </w:rPr>
+        <w:t xml:space="preserve"> </w:t>
+      </w:r>
+      <w:r>
+        <w:rPr>
+          <w:rFonts w:ascii="Consolas" w:eastAsia="Times New Roman" w:hAnsi="Consolas" w:cs="Courier New"/>
+          <w:color w:val="212529"/>
+          <w:kern w:val="0"/>
+          <w:sz w:val="20"/>
+          <w:szCs w:val="20"/>
+          <w:lang w:eastAsia="ru-RU" w:bidi="ar-SA"/>
+        </w:rPr>
+        <w:t>не</w:t>
+      </w:r>
+      <w:r>
+        <w:rPr>
+          <w:rFonts w:ascii="Consolas" w:eastAsia="Times New Roman" w:hAnsi="Consolas" w:cs="Courier New"/>
+          <w:color w:val="212529"/>
+          <w:kern w:val="0"/>
+          <w:sz w:val="20"/>
+          <w:szCs w:val="20"/>
+          <w:lang w:eastAsia="ru-RU" w:bidi="ar-SA"/>
+        </w:rPr>
+        <w:t xml:space="preserve"> </w:t>
+      </w:r>
+      <w:r>
+        <w:rPr>
+          <w:rFonts w:ascii="Consolas" w:eastAsia="Times New Roman" w:hAnsi="Consolas" w:cs="Courier New"/>
+          <w:color w:val="212529"/>
+          <w:kern w:val="0"/>
+          <w:sz w:val="20"/>
+          <w:szCs w:val="20"/>
+          <w:lang w:eastAsia="ru-RU" w:bidi="ar-SA"/>
+        </w:rPr>
+        <w:t>может</w:t>
+      </w:r>
+      <w:r>
+        <w:rPr>
+          <w:rFonts w:ascii="Consolas" w:eastAsia="Times New Roman" w:hAnsi="Consolas" w:cs="Courier New"/>
+          <w:color w:val="212529"/>
+          <w:kern w:val="0"/>
+          <w:sz w:val="20"/>
+          <w:szCs w:val="20"/>
+          <w:lang w:eastAsia="ru-RU" w:bidi="ar-SA"/>
+        </w:rPr>
+        <w:t xml:space="preserve"> </w:t>
+      </w:r>
+      <w:r>
+        <w:rPr>
+          <w:rFonts w:ascii="Consolas" w:eastAsia="Times New Roman" w:hAnsi="Consolas" w:cs="Courier New"/>
+          <w:color w:val="212529"/>
+          <w:kern w:val="0"/>
+          <w:sz w:val="20"/>
+          <w:szCs w:val="20"/>
+          <w:lang w:eastAsia="ru-RU" w:bidi="ar-SA"/>
+        </w:rPr>
+        <w:t>быть</w:t>
+      </w:r>
+      <w:r>
+        <w:rPr>
+          <w:rFonts w:ascii="Consolas" w:eastAsia="Times New Roman" w:hAnsi="Consolas" w:cs="Courier New"/>
+          <w:color w:val="212529"/>
+          <w:kern w:val="0"/>
+          <w:sz w:val="20"/>
+          <w:szCs w:val="20"/>
+          <w:lang w:eastAsia="ru-RU" w:bidi="ar-SA"/>
+        </w:rPr>
+        <w:t xml:space="preserve"> </w:t>
+      </w:r>
       <w:r>
         <w:rPr>
           <w:rFonts w:ascii="Consolas" w:eastAsia="Times New Roman" w:hAnsi="Consolas" w:cs="Courier New"/>
@@ -4295,95 +4419,7 @@
           <w:szCs w:val="20"/>
           <w:lang w:val="en-US" w:eastAsia="ru-RU" w:bidi="ar-SA"/>
         </w:rPr>
-        <w:t xml:space="preserve"> x; //</w:t>
-      </w:r>
-      <w:r>
-        <w:rPr>
-          <w:rFonts w:ascii="Consolas" w:eastAsia="Times New Roman" w:hAnsi="Consolas" w:cs="Courier New"/>
-          <w:color w:val="212529"/>
-          <w:kern w:val="0"/>
-          <w:sz w:val="20"/>
-          <w:szCs w:val="20"/>
-          <w:lang w:eastAsia="ru-RU" w:bidi="ar-SA"/>
-        </w:rPr>
-        <w:t>Поле</w:t>
-      </w:r>
-      <w:r>
-        <w:rPr>
-          <w:rFonts w:ascii="Consolas" w:eastAsia="Times New Roman" w:hAnsi="Consolas" w:cs="Courier New"/>
-          <w:color w:val="212529"/>
-          <w:kern w:val="0"/>
-          <w:sz w:val="20"/>
-          <w:szCs w:val="20"/>
-          <w:lang w:val="en-US" w:eastAsia="ru-RU" w:bidi="ar-SA"/>
-        </w:rPr>
-        <w:t xml:space="preserve"> </w:t>
-      </w:r>
-      <w:r>
-        <w:rPr>
-          <w:rFonts w:ascii="Consolas" w:eastAsia="Times New Roman" w:hAnsi="Consolas" w:cs="Courier New"/>
-          <w:color w:val="212529"/>
-          <w:kern w:val="0"/>
-          <w:sz w:val="20"/>
-          <w:szCs w:val="20"/>
-          <w:lang w:eastAsia="ru-RU" w:bidi="ar-SA"/>
-        </w:rPr>
-        <w:t>не</w:t>
-      </w:r>
-      <w:r>
-        <w:rPr>
-          <w:rFonts w:ascii="Consolas" w:eastAsia="Times New Roman" w:hAnsi="Consolas" w:cs="Courier New"/>
-          <w:color w:val="212529"/>
-          <w:kern w:val="0"/>
-          <w:sz w:val="20"/>
-          <w:szCs w:val="20"/>
-          <w:lang w:val="en-US" w:eastAsia="ru-RU" w:bidi="ar-SA"/>
-        </w:rPr>
-        <w:t xml:space="preserve"> </w:t>
-      </w:r>
-      <w:r>
-        <w:rPr>
-          <w:rFonts w:ascii="Consolas" w:eastAsia="Times New Roman" w:hAnsi="Consolas" w:cs="Courier New"/>
-          <w:color w:val="212529"/>
-          <w:kern w:val="0"/>
-          <w:sz w:val="20"/>
-          <w:szCs w:val="20"/>
-          <w:lang w:eastAsia="ru-RU" w:bidi="ar-SA"/>
-        </w:rPr>
-        <w:t>может</w:t>
-      </w:r>
-      <w:r>
-        <w:rPr>
-          <w:rFonts w:ascii="Consolas" w:eastAsia="Times New Roman" w:hAnsi="Consolas" w:cs="Courier New"/>
-          <w:color w:val="212529"/>
-          <w:kern w:val="0"/>
-          <w:sz w:val="20"/>
-          <w:szCs w:val="20"/>
-          <w:lang w:val="en-US" w:eastAsia="ru-RU" w:bidi="ar-SA"/>
-        </w:rPr>
-        <w:t xml:space="preserve"> </w:t>
-      </w:r>
-      <w:r>
-        <w:rPr>
-          <w:rFonts w:ascii="Consolas" w:eastAsia="Times New Roman" w:hAnsi="Consolas" w:cs="Courier New"/>
-          <w:color w:val="212529"/>
-          <w:kern w:val="0"/>
-          <w:sz w:val="20"/>
-          <w:szCs w:val="20"/>
-          <w:lang w:eastAsia="ru-RU" w:bidi="ar-SA"/>
-        </w:rPr>
-        <w:t>быть</w:t>
-      </w:r>
-      <w:r>
-        <w:rPr>
-          <w:rFonts w:ascii="Consolas" w:eastAsia="Times New Roman" w:hAnsi="Consolas" w:cs="Courier New"/>
-          <w:color w:val="212529"/>
-          <w:kern w:val="0"/>
-          <w:sz w:val="20"/>
-          <w:szCs w:val="20"/>
-          <w:lang w:val="en-US" w:eastAsia="ru-RU" w:bidi="ar-SA"/>
-        </w:rPr>
-        <w:t xml:space="preserve"> null</w:t>
+        <w:t>null</w:t>
       </w:r>
     </w:p>
     <w:p>
@@ -4425,7 +4461,7 @@
           <w:kern w:val="0"/>
           <w:sz w:val="20"/>
           <w:szCs w:val="20"/>
-          <w:lang w:val="en-US" w:eastAsia="ru-RU" w:bidi="ar-SA"/>
+          <w:lang w:eastAsia="ru-RU" w:bidi="ar-SA"/>
         </w:rPr>
         <w:t xml:space="preserve">    </w:t>
       </w:r>
@@ -4642,81 +4678,119 @@
           <w:kern w:val="0"/>
           <w:sz w:val="20"/>
           <w:szCs w:val="20"/>
-          <w:lang w:eastAsia="ru-RU" w:bidi="ar-SA"/>
-        </w:rPr>
-      </w:pPr>
-      <w:r>
-        <w:rPr>
-          <w:rFonts w:ascii="Consolas" w:eastAsia="Times New Roman" w:hAnsi="Consolas" w:cs="Courier New"/>
-          <w:color w:val="212529"/>
-          <w:kern w:val="0"/>
-          <w:sz w:val="20"/>
-          <w:szCs w:val="20"/>
           <w:lang w:val="en-US" w:eastAsia="ru-RU" w:bidi="ar-SA"/>
         </w:rPr>
+      </w:pPr>
+      <w:r>
+        <w:rPr>
+          <w:rFonts w:ascii="Consolas" w:eastAsia="Times New Roman" w:hAnsi="Consolas" w:cs="Courier New"/>
+          <w:color w:val="212529"/>
+          <w:kern w:val="0"/>
+          <w:sz w:val="20"/>
+          <w:szCs w:val="20"/>
+          <w:lang w:val="en-US" w:eastAsia="ru-RU" w:bidi="ar-SA"/>
+        </w:rPr>
         <w:t xml:space="preserve">    </w:t>
       </w:r>
-      <w:proofErr w:type="spellStart"/>
-      <w:r>
-        <w:rPr>
-          <w:rFonts w:ascii="Consolas" w:eastAsia="Times New Roman" w:hAnsi="Consolas" w:cs="Courier New"/>
-          <w:color w:val="212529"/>
-          <w:kern w:val="0"/>
-          <w:sz w:val="20"/>
-          <w:szCs w:val="20"/>
-          <w:lang w:eastAsia="ru-RU" w:bidi="ar-SA"/>
-        </w:rPr>
-        <w:t>private</w:t>
-      </w:r>
-      <w:proofErr w:type="spellEnd"/>
-      <w:r>
-        <w:rPr>
-          <w:rFonts w:ascii="Consolas" w:eastAsia="Times New Roman" w:hAnsi="Consolas" w:cs="Courier New"/>
-          <w:color w:val="212529"/>
-          <w:kern w:val="0"/>
-          <w:sz w:val="20"/>
-          <w:szCs w:val="20"/>
-          <w:lang w:eastAsia="ru-RU" w:bidi="ar-SA"/>
+      <w:r>
+        <w:rPr>
+          <w:rFonts w:ascii="Consolas" w:eastAsia="Times New Roman" w:hAnsi="Consolas" w:cs="Courier New"/>
+          <w:color w:val="212529"/>
+          <w:kern w:val="0"/>
+          <w:sz w:val="20"/>
+          <w:szCs w:val="20"/>
+          <w:lang w:val="en-US" w:eastAsia="ru-RU" w:bidi="ar-SA"/>
+        </w:rPr>
+        <w:t>private Float y; //</w:t>
+      </w:r>
+      <w:r>
+        <w:rPr>
+          <w:rFonts w:ascii="Consolas" w:eastAsia="Times New Roman" w:hAnsi="Consolas" w:cs="Courier New"/>
+          <w:color w:val="212529"/>
+          <w:kern w:val="0"/>
+          <w:sz w:val="20"/>
+          <w:szCs w:val="20"/>
+          <w:lang w:eastAsia="ru-RU" w:bidi="ar-SA"/>
+        </w:rPr>
+        <w:t>Поле</w:t>
+      </w:r>
+      <w:r>
+        <w:rPr>
+          <w:rFonts w:ascii="Consolas" w:eastAsia="Times New Roman" w:hAnsi="Consolas" w:cs="Courier New"/>
+          <w:color w:val="212529"/>
+          <w:kern w:val="0"/>
+          <w:sz w:val="20"/>
+          <w:szCs w:val="20"/>
+          <w:lang w:val="en-US" w:eastAsia="ru-RU" w:bidi="ar-SA"/>
         </w:rPr>
         <w:t xml:space="preserve"> </w:t>
       </w:r>
-      <w:proofErr w:type="spellStart"/>
-      <w:r>
-        <w:rPr>
-          <w:rFonts w:ascii="Consolas" w:eastAsia="Times New Roman" w:hAnsi="Consolas" w:cs="Courier New"/>
-          <w:color w:val="212529"/>
-          <w:kern w:val="0"/>
-          <w:sz w:val="20"/>
-          <w:szCs w:val="20"/>
-          <w:lang w:eastAsia="ru-RU" w:bidi="ar-SA"/>
-        </w:rPr>
-        <w:t>Float</w:t>
-      </w:r>
-      <w:proofErr w:type="spellEnd"/>
-      <w:r>
-        <w:rPr>
-          <w:rFonts w:ascii="Consolas" w:eastAsia="Times New Roman" w:hAnsi="Consolas" w:cs="Courier New"/>
-          <w:color w:val="212529"/>
-          <w:kern w:val="0"/>
-          <w:sz w:val="20"/>
-          <w:szCs w:val="20"/>
-          <w:lang w:eastAsia="ru-RU" w:bidi="ar-SA"/>
-        </w:rPr>
-        <w:t xml:space="preserve"> y; //Поле не может быть </w:t>
-      </w:r>
-      <w:proofErr w:type="spellStart"/>
-      <w:r>
-        <w:rPr>
-          <w:rFonts w:ascii="Consolas" w:eastAsia="Times New Roman" w:hAnsi="Consolas" w:cs="Courier New"/>
-          <w:color w:val="212529"/>
-          <w:kern w:val="0"/>
-          <w:sz w:val="20"/>
-          <w:szCs w:val="20"/>
-          <w:lang w:eastAsia="ru-RU" w:bidi="ar-SA"/>
-        </w:rPr>
-        <w:t>null</w:t>
-      </w:r>
-      <w:proofErr w:type="spellEnd"/>
+      <w:r>
+        <w:rPr>
+          <w:rFonts w:ascii="Consolas" w:eastAsia="Times New Roman" w:hAnsi="Consolas" w:cs="Courier New"/>
+          <w:color w:val="212529"/>
+          <w:kern w:val="0"/>
+          <w:sz w:val="20"/>
+          <w:szCs w:val="20"/>
+          <w:lang w:eastAsia="ru-RU" w:bidi="ar-SA"/>
+        </w:rPr>
+        <w:t>не</w:t>
+      </w:r>
+      <w:r>
+        <w:rPr>
+          <w:rFonts w:ascii="Consolas" w:eastAsia="Times New Roman" w:hAnsi="Consolas" w:cs="Courier New"/>
+          <w:color w:val="212529"/>
+          <w:kern w:val="0"/>
+          <w:sz w:val="20"/>
+          <w:szCs w:val="20"/>
+          <w:lang w:val="en-US" w:eastAsia="ru-RU" w:bidi="ar-SA"/>
+        </w:rPr>
+        <w:t xml:space="preserve"> </w:t>
+      </w:r>
+      <w:r>
+        <w:rPr>
+          <w:rFonts w:ascii="Consolas" w:eastAsia="Times New Roman" w:hAnsi="Consolas" w:cs="Courier New"/>
+          <w:color w:val="212529"/>
+          <w:kern w:val="0"/>
+          <w:sz w:val="20"/>
+          <w:szCs w:val="20"/>
+          <w:lang w:eastAsia="ru-RU" w:bidi="ar-SA"/>
+        </w:rPr>
+        <w:t>может</w:t>
+      </w:r>
+      <w:r>
+        <w:rPr>
+          <w:rFonts w:ascii="Consolas" w:eastAsia="Times New Roman" w:hAnsi="Consolas" w:cs="Courier New"/>
+          <w:color w:val="212529"/>
+          <w:kern w:val="0"/>
+          <w:sz w:val="20"/>
+          <w:szCs w:val="20"/>
+          <w:lang w:val="en-US" w:eastAsia="ru-RU" w:bidi="ar-SA"/>
+        </w:rPr>
+        <w:t xml:space="preserve"> </w:t>
+      </w:r>
+      <w:r>
+        <w:rPr>
+          <w:rFonts w:ascii="Consolas" w:eastAsia="Times New Roman" w:hAnsi="Consolas" w:cs="Courier New"/>
+          <w:color w:val="212529"/>
+          <w:kern w:val="0"/>
+          <w:sz w:val="20"/>
+          <w:szCs w:val="20"/>
+          <w:lang w:eastAsia="ru-RU" w:bidi="ar-SA"/>
+        </w:rPr>
+        <w:t>быть</w:t>
+      </w:r>
+      <w:r>
+        <w:rPr>
+          <w:rFonts w:ascii="Consolas" w:eastAsia="Times New Roman" w:hAnsi="Consolas" w:cs="Courier New"/>
+          <w:color w:val="212529"/>
+          <w:kern w:val="0"/>
+          <w:sz w:val="20"/>
+          <w:szCs w:val="20"/>
+          <w:lang w:val="en-US" w:eastAsia="ru-RU" w:bidi="ar-SA"/>
+        </w:rPr>
+        <w:t xml:space="preserve"> null</w:t>
+      </w:r>
     </w:p>
     <w:p>
       <w:pPr>
@@ -4757,7 +4831,7 @@
           <w:kern w:val="0"/>
           <w:sz w:val="20"/>
           <w:szCs w:val="20"/>
-          <w:lang w:eastAsia="ru-RU" w:bidi="ar-SA"/>
+          <w:lang w:val="en-US" w:eastAsia="ru-RU" w:bidi="ar-SA"/>
         </w:rPr>
         <w:t xml:space="preserve">    </w:t>
       </w:r>
@@ -5369,8 +5443,8 @@
           <w:docGrid w:linePitch="360"/>
         </w:sectPr>
       </w:pPr>
-      <w:bookmarkStart w:id="2" w:name="_Toc83116617"/>
-      <w:bookmarkStart w:id="3" w:name="_Toc158638124"/>
+      <w:bookmarkStart w:id="2" w:name="_Toc158638124"/>
+      <w:bookmarkStart w:id="3" w:name="_Toc83116617"/>
       <w:r>
         <w:rPr>
           <w:rFonts w:cs="Times New Roman"/>
@@ -5395,16 +5469,17 @@
         </w:rPr>
         <w:t xml:space="preserve"> </w:t>
       </w:r>
+      <w:bookmarkEnd w:id="2"/>
       <w:r>
         <w:rPr>
           <w:rFonts w:hint="eastAsia"/>
           <w:noProof/>
         </w:rPr>
         <w:drawing>
-          <wp:inline distT="0" distB="0" distL="0" distR="0" wp14:anchorId="63938F83" wp14:editId="78925600">
-            <wp:extent cx="5749925" cy="5119370"/>
-            <wp:effectExtent l="0" t="0" r="3175" b="5080"/>
-            <wp:docPr id="1815661855" name="Рисунок 1"/>
+          <wp:inline distT="0" distB="0" distL="0" distR="0" wp14:anchorId="6B42CDAA" wp14:editId="167BA783">
+            <wp:extent cx="5754370" cy="2136140"/>
+            <wp:effectExtent l="0" t="0" r="0" b="2540"/>
+            <wp:docPr id="744772210" name="Рисунок 1"/>
             <wp:cNvGraphicFramePr>
               <a:graphicFrameLocks xmlns:a="http://schemas.openxmlformats.org/drawingml/2006/main" noChangeAspect="1"/>
             </wp:cNvGraphicFramePr>
@@ -5433,7 +5508,7 @@
                   <pic:spPr bwMode="auto">
                     <a:xfrm>
                       <a:off x="0" y="0"/>
-                      <a:ext cx="5749925" cy="5119370"/>
+                      <a:ext cx="5754370" cy="2136140"/>
                     </a:xfrm>
                     <a:prstGeom prst="rect">
                       <a:avLst/>
@@ -5449,7 +5524,6 @@
           </wp:inline>
         </w:drawing>
       </w:r>
-      <w:bookmarkEnd w:id="3"/>
     </w:p>
     <w:p>
       <w:pPr>
@@ -5523,25 +5597,7 @@
             <w:kern w:val="0"/>
             <w:lang w:eastAsia="ru-RU" w:bidi="ar-SA"/>
           </w:rPr>
-          <w:t>этом репоз</w:t>
-        </w:r>
-        <w:r>
-          <w:rPr>
-            <w:rStyle w:val="a6"/>
-            <w:rFonts w:ascii="Times New Roman" w:eastAsia="Times New Roman" w:hAnsi="Times New Roman" w:cs="Times New Roman"/>
-            <w:kern w:val="0"/>
-            <w:lang w:eastAsia="ru-RU" w:bidi="ar-SA"/>
-          </w:rPr>
-          <w:t>и</w:t>
-        </w:r>
-        <w:r>
-          <w:rPr>
-            <w:rStyle w:val="a6"/>
-            <w:rFonts w:ascii="Times New Roman" w:eastAsia="Times New Roman" w:hAnsi="Times New Roman" w:cs="Times New Roman"/>
-            <w:kern w:val="0"/>
-            <w:lang w:eastAsia="ru-RU" w:bidi="ar-SA"/>
-          </w:rPr>
-          <w:t>тории</w:t>
+          <w:t>этом репозитории</w:t>
         </w:r>
       </w:hyperlink>
     </w:p>
@@ -5555,7 +5611,7 @@
         </w:rPr>
       </w:pPr>
       <w:bookmarkStart w:id="5" w:name="_Toc158638126"/>
-      <w:bookmarkEnd w:id="2"/>
+      <w:bookmarkEnd w:id="3"/>
       <w:r>
         <w:rPr>
           <w:rFonts w:cs="Times New Roman"/>
@@ -5631,7 +5687,63 @@
         <w:rPr>
           <w:rFonts w:ascii="Times New Roman" w:hAnsi="Times New Roman" w:cs="Times New Roman"/>
         </w:rPr>
-        <w:t xml:space="preserve">, кроме того, научился создавать </w:t>
+        <w:t>,</w:t>
+      </w:r>
+      <w:r>
+        <w:rPr>
+          <w:rFonts w:ascii="Times New Roman" w:hAnsi="Times New Roman" w:cs="Times New Roman"/>
+        </w:rPr>
+        <w:t xml:space="preserve"> </w:t>
+      </w:r>
+      <w:r>
+        <w:rPr>
+          <w:rFonts w:ascii="Times New Roman" w:hAnsi="Times New Roman" w:cs="Times New Roman"/>
+        </w:rPr>
+        <w:t>узнал о</w:t>
+      </w:r>
+      <w:r>
+        <w:rPr>
+          <w:rFonts w:ascii="Times New Roman" w:hAnsi="Times New Roman" w:cs="Times New Roman"/>
+        </w:rPr>
+        <w:t xml:space="preserve"> </w:t>
+      </w:r>
+      <w:r>
+        <w:rPr>
+          <w:rFonts w:ascii="Times New Roman" w:hAnsi="Times New Roman" w:cs="Times New Roman"/>
+          <w:lang w:val="en-US"/>
+        </w:rPr>
+        <w:t>Command</w:t>
+      </w:r>
+      <w:r>
+        <w:rPr>
+          <w:rFonts w:ascii="Times New Roman" w:hAnsi="Times New Roman" w:cs="Times New Roman"/>
+        </w:rPr>
+        <w:t xml:space="preserve"> </w:t>
+      </w:r>
+      <w:r>
+        <w:rPr>
+          <w:rFonts w:ascii="Times New Roman" w:hAnsi="Times New Roman" w:cs="Times New Roman"/>
+          <w:lang w:val="en-US"/>
+        </w:rPr>
+        <w:t>pattern</w:t>
+      </w:r>
+      <w:r>
+        <w:rPr>
+          <w:rFonts w:ascii="Times New Roman" w:hAnsi="Times New Roman" w:cs="Times New Roman"/>
+        </w:rPr>
+        <w:t xml:space="preserve"> </w:t>
+      </w:r>
+      <w:r>
+        <w:rPr>
+          <w:rFonts w:ascii="Times New Roman" w:hAnsi="Times New Roman" w:cs="Times New Roman"/>
+        </w:rPr>
+        <w:t>и реализовал его, а</w:t>
+      </w:r>
+      <w:r>
+        <w:rPr>
+          <w:rFonts w:ascii="Times New Roman" w:hAnsi="Times New Roman" w:cs="Times New Roman"/>
+        </w:rPr>
+        <w:t xml:space="preserve"> кроме того, научился создавать </w:t>
       </w:r>
       <w:proofErr w:type="spellStart"/>
       <w:r>

</xml_diff>

<commit_message>
Documentation, report, jar and uml-diagram have been updated
</commit_message>
<xml_diff>
--- a/Report.docx
+++ b/Report.docx
@@ -419,42 +419,13 @@
         </w:rPr>
         <w:t>Преподаватель:</w:t>
       </w:r>
-    </w:p>
-    <w:p>
-      <w:pPr>
-        <w:pStyle w:val="Standard"/>
-        <w:spacing w:line="360" w:lineRule="auto"/>
-        <w:jc w:val="right"/>
-        <w:rPr>
-          <w:rFonts w:ascii="Times New Roman" w:hAnsi="Times New Roman" w:cs="Times New Roman"/>
-        </w:rPr>
-      </w:pPr>
-      <w:proofErr w:type="spellStart"/>
-      <w:r>
-        <w:rPr>
-          <w:rFonts w:ascii="Times New Roman" w:hAnsi="Times New Roman" w:cs="Times New Roman"/>
-          <w:color w:val="000000"/>
-        </w:rPr>
-        <w:t>Письмак</w:t>
-      </w:r>
-      <w:proofErr w:type="spellEnd"/>
-      <w:r>
-        <w:rPr>
-          <w:rFonts w:ascii="Times New Roman" w:hAnsi="Times New Roman" w:cs="Times New Roman"/>
-          <w:color w:val="000000"/>
-        </w:rPr>
-        <w:t xml:space="preserve"> Алексей Евгеньевич</w:t>
-      </w:r>
-    </w:p>
-    <w:p>
-      <w:pPr>
-        <w:pStyle w:val="Standard"/>
-        <w:spacing w:line="360" w:lineRule="auto"/>
-        <w:jc w:val="right"/>
-        <w:rPr>
-          <w:rFonts w:ascii="Times New Roman" w:hAnsi="Times New Roman" w:cs="Times New Roman"/>
-        </w:rPr>
-      </w:pPr>
+      <w:r>
+        <w:rPr>
+          <w:rFonts w:ascii="Times New Roman" w:hAnsi="Times New Roman" w:cs="Times New Roman"/>
+        </w:rPr>
+        <w:br/>
+        <w:t>Остапенко Иван Вадимович</w:t>
+      </w:r>
     </w:p>
     <w:p>
       <w:pPr>
@@ -1251,7 +1222,6 @@
         <w:t>Для хранения необходимо использовать коллекцию типа </w:t>
       </w:r>
       <w:proofErr w:type="spellStart"/>
-      <w:proofErr w:type="gramStart"/>
       <w:r>
         <w:rPr>
           <w:rFonts w:ascii="Consolas" w:eastAsia="Times New Roman" w:hAnsi="Consolas" w:cs="Courier New"/>
@@ -1261,19 +1231,7 @@
           <w:szCs w:val="21"/>
           <w:lang w:eastAsia="ru-RU" w:bidi="ar-SA"/>
         </w:rPr>
-        <w:t>java.util</w:t>
-      </w:r>
-      <w:proofErr w:type="gramEnd"/>
-      <w:r>
-        <w:rPr>
-          <w:rFonts w:ascii="Consolas" w:eastAsia="Times New Roman" w:hAnsi="Consolas" w:cs="Courier New"/>
-          <w:color w:val="E83E8C"/>
-          <w:kern w:val="0"/>
-          <w:sz w:val="21"/>
-          <w:szCs w:val="21"/>
-          <w:lang w:eastAsia="ru-RU" w:bidi="ar-SA"/>
-        </w:rPr>
-        <w:t>.Stack</w:t>
+        <w:t>java.util.Stack</w:t>
       </w:r>
       <w:proofErr w:type="spellEnd"/>
     </w:p>
@@ -1418,7 +1376,6 @@
         <w:t>Чтение данных из файла необходимо реализовать с помощью класса </w:t>
       </w:r>
       <w:proofErr w:type="spellStart"/>
-      <w:proofErr w:type="gramStart"/>
       <w:r>
         <w:rPr>
           <w:rFonts w:ascii="Consolas" w:eastAsia="Times New Roman" w:hAnsi="Consolas" w:cs="Courier New"/>
@@ -1431,7 +1388,6 @@
         <w:t>java.io.FileReader</w:t>
       </w:r>
       <w:proofErr w:type="spellEnd"/>
-      <w:proofErr w:type="gramEnd"/>
     </w:p>
     <w:p>
       <w:pPr>
@@ -1460,7 +1416,6 @@
         <w:t>Запись данных в файл необходимо реализовать с помощью класса </w:t>
       </w:r>
       <w:proofErr w:type="spellStart"/>
-      <w:proofErr w:type="gramStart"/>
       <w:r>
         <w:rPr>
           <w:rFonts w:ascii="Consolas" w:eastAsia="Times New Roman" w:hAnsi="Consolas" w:cs="Courier New"/>
@@ -1473,7 +1428,6 @@
         <w:t>java.io.BufferedWriter</w:t>
       </w:r>
       <w:proofErr w:type="spellEnd"/>
-      <w:proofErr w:type="gramEnd"/>
     </w:p>
     <w:p>
       <w:pPr>
@@ -1566,27 +1520,7 @@
           <w:kern w:val="0"/>
           <w:lang w:eastAsia="ru-RU" w:bidi="ar-SA"/>
         </w:rPr>
-        <w:t xml:space="preserve"> прав доступа к файлу и </w:t>
-      </w:r>
-      <w:proofErr w:type="gramStart"/>
-      <w:r>
-        <w:rPr>
-          <w:rFonts w:ascii="Segoe UI" w:eastAsia="Times New Roman" w:hAnsi="Segoe UI" w:cs="Segoe UI"/>
-          <w:color w:val="212529"/>
-          <w:kern w:val="0"/>
-          <w:lang w:eastAsia="ru-RU" w:bidi="ar-SA"/>
-        </w:rPr>
-        <w:t>т.п.</w:t>
-      </w:r>
-      <w:proofErr w:type="gramEnd"/>
-      <w:r>
-        <w:rPr>
-          <w:rFonts w:ascii="Segoe UI" w:eastAsia="Times New Roman" w:hAnsi="Segoe UI" w:cs="Segoe UI"/>
-          <w:color w:val="212529"/>
-          <w:kern w:val="0"/>
-          <w:lang w:eastAsia="ru-RU" w:bidi="ar-SA"/>
-        </w:rPr>
-        <w:t>).</w:t>
+        <w:t xml:space="preserve"> прав доступа к файлу и т.п.).</w:t>
       </w:r>
     </w:p>
     <w:p>
@@ -1632,7 +1566,6 @@
         </w:rPr>
       </w:pPr>
       <w:proofErr w:type="spellStart"/>
-      <w:proofErr w:type="gramStart"/>
       <w:r>
         <w:rPr>
           <w:rFonts w:ascii="Consolas" w:eastAsia="Times New Roman" w:hAnsi="Consolas" w:cs="Courier New"/>
@@ -1652,17 +1585,7 @@
           <w:kern w:val="0"/>
           <w:lang w:eastAsia="ru-RU" w:bidi="ar-SA"/>
         </w:rPr>
-        <w:t> :</w:t>
-      </w:r>
-      <w:proofErr w:type="gramEnd"/>
-      <w:r>
-        <w:rPr>
-          <w:rFonts w:ascii="Segoe UI" w:eastAsia="Times New Roman" w:hAnsi="Segoe UI" w:cs="Segoe UI"/>
-          <w:color w:val="212529"/>
-          <w:kern w:val="0"/>
-          <w:lang w:eastAsia="ru-RU" w:bidi="ar-SA"/>
-        </w:rPr>
-        <w:t xml:space="preserve"> вывести справку по доступным командам</w:t>
+        <w:t> : вывести справку по доступным командам</w:t>
       </w:r>
     </w:p>
     <w:p>
@@ -1683,7 +1606,6 @@
         </w:rPr>
       </w:pPr>
       <w:proofErr w:type="spellStart"/>
-      <w:proofErr w:type="gramStart"/>
       <w:r>
         <w:rPr>
           <w:rFonts w:ascii="Consolas" w:eastAsia="Times New Roman" w:hAnsi="Consolas" w:cs="Courier New"/>
@@ -1703,17 +1625,7 @@
           <w:kern w:val="0"/>
           <w:lang w:eastAsia="ru-RU" w:bidi="ar-SA"/>
         </w:rPr>
-        <w:t> :</w:t>
-      </w:r>
-      <w:proofErr w:type="gramEnd"/>
-      <w:r>
-        <w:rPr>
-          <w:rFonts w:ascii="Segoe UI" w:eastAsia="Times New Roman" w:hAnsi="Segoe UI" w:cs="Segoe UI"/>
-          <w:color w:val="212529"/>
-          <w:kern w:val="0"/>
-          <w:lang w:eastAsia="ru-RU" w:bidi="ar-SA"/>
-        </w:rPr>
-        <w:t xml:space="preserve"> вывести в стандартный поток вывода информацию о коллекции (тип, дата инициализации, количество элементов и т.д.)</w:t>
+        <w:t> : вывести в стандартный поток вывода информацию о коллекции (тип, дата инициализации, количество элементов и т.д.)</w:t>
       </w:r>
     </w:p>
     <w:p>
@@ -1734,7 +1646,6 @@
         </w:rPr>
       </w:pPr>
       <w:proofErr w:type="spellStart"/>
-      <w:proofErr w:type="gramStart"/>
       <w:r>
         <w:rPr>
           <w:rFonts w:ascii="Consolas" w:eastAsia="Times New Roman" w:hAnsi="Consolas" w:cs="Courier New"/>
@@ -1754,17 +1665,7 @@
           <w:kern w:val="0"/>
           <w:lang w:eastAsia="ru-RU" w:bidi="ar-SA"/>
         </w:rPr>
-        <w:t> :</w:t>
-      </w:r>
-      <w:proofErr w:type="gramEnd"/>
-      <w:r>
-        <w:rPr>
-          <w:rFonts w:ascii="Segoe UI" w:eastAsia="Times New Roman" w:hAnsi="Segoe UI" w:cs="Segoe UI"/>
-          <w:color w:val="212529"/>
-          <w:kern w:val="0"/>
-          <w:lang w:eastAsia="ru-RU" w:bidi="ar-SA"/>
-        </w:rPr>
-        <w:t xml:space="preserve"> вывести в стандартный поток вывода все элементы коллекции в строковом представлении</w:t>
+        <w:t> : вывести в стандартный поток вывода все элементы коллекции в строковом представлении</w:t>
       </w:r>
     </w:p>
     <w:p>
@@ -1821,7 +1722,6 @@
         <w:t>element</w:t>
       </w:r>
       <w:proofErr w:type="spellEnd"/>
-      <w:proofErr w:type="gramStart"/>
       <w:r>
         <w:rPr>
           <w:rFonts w:ascii="Consolas" w:eastAsia="Times New Roman" w:hAnsi="Consolas" w:cs="Courier New"/>
@@ -1840,17 +1740,7 @@
           <w:kern w:val="0"/>
           <w:lang w:eastAsia="ru-RU" w:bidi="ar-SA"/>
         </w:rPr>
-        <w:t> :</w:t>
-      </w:r>
-      <w:proofErr w:type="gramEnd"/>
-      <w:r>
-        <w:rPr>
-          <w:rFonts w:ascii="Segoe UI" w:eastAsia="Times New Roman" w:hAnsi="Segoe UI" w:cs="Segoe UI"/>
-          <w:color w:val="212529"/>
-          <w:kern w:val="0"/>
-          <w:lang w:eastAsia="ru-RU" w:bidi="ar-SA"/>
-        </w:rPr>
-        <w:t xml:space="preserve"> добавить новый элемент в коллекцию</w:t>
+        <w:t> : добавить новый элемент в коллекцию</w:t>
       </w:r>
     </w:p>
     <w:p>
@@ -1931,7 +1821,6 @@
         <w:t>element</w:t>
       </w:r>
       <w:proofErr w:type="spellEnd"/>
-      <w:proofErr w:type="gramStart"/>
       <w:r>
         <w:rPr>
           <w:rFonts w:ascii="Consolas" w:eastAsia="Times New Roman" w:hAnsi="Consolas" w:cs="Courier New"/>
@@ -1950,17 +1839,7 @@
           <w:kern w:val="0"/>
           <w:lang w:eastAsia="ru-RU" w:bidi="ar-SA"/>
         </w:rPr>
-        <w:t> :</w:t>
-      </w:r>
-      <w:proofErr w:type="gramEnd"/>
-      <w:r>
-        <w:rPr>
-          <w:rFonts w:ascii="Segoe UI" w:eastAsia="Times New Roman" w:hAnsi="Segoe UI" w:cs="Segoe UI"/>
-          <w:color w:val="212529"/>
-          <w:kern w:val="0"/>
-          <w:lang w:eastAsia="ru-RU" w:bidi="ar-SA"/>
-        </w:rPr>
-        <w:t xml:space="preserve"> обновить значение элемента коллекции, </w:t>
+        <w:t xml:space="preserve"> : обновить значение элемента коллекции, </w:t>
       </w:r>
       <w:proofErr w:type="spellStart"/>
       <w:r>
@@ -2025,7 +1904,6 @@
         <w:t xml:space="preserve"> </w:t>
       </w:r>
       <w:proofErr w:type="spellStart"/>
-      <w:proofErr w:type="gramStart"/>
       <w:r>
         <w:rPr>
           <w:rFonts w:ascii="Consolas" w:eastAsia="Times New Roman" w:hAnsi="Consolas" w:cs="Courier New"/>
@@ -2045,17 +1923,7 @@
           <w:kern w:val="0"/>
           <w:lang w:eastAsia="ru-RU" w:bidi="ar-SA"/>
         </w:rPr>
-        <w:t> :</w:t>
-      </w:r>
-      <w:proofErr w:type="gramEnd"/>
-      <w:r>
-        <w:rPr>
-          <w:rFonts w:ascii="Segoe UI" w:eastAsia="Times New Roman" w:hAnsi="Segoe UI" w:cs="Segoe UI"/>
-          <w:color w:val="212529"/>
-          <w:kern w:val="0"/>
-          <w:lang w:eastAsia="ru-RU" w:bidi="ar-SA"/>
-        </w:rPr>
-        <w:t xml:space="preserve"> удалить элемент из коллекции по его </w:t>
+        <w:t xml:space="preserve"> : удалить элемент из коллекции по его </w:t>
       </w:r>
       <w:proofErr w:type="spellStart"/>
       <w:r>
@@ -2087,7 +1955,6 @@
         </w:rPr>
       </w:pPr>
       <w:proofErr w:type="spellStart"/>
-      <w:proofErr w:type="gramStart"/>
       <w:r>
         <w:rPr>
           <w:rFonts w:ascii="Consolas" w:eastAsia="Times New Roman" w:hAnsi="Consolas" w:cs="Courier New"/>
@@ -2108,17 +1975,7 @@
           <w:kern w:val="0"/>
           <w:lang w:eastAsia="ru-RU" w:bidi="ar-SA"/>
         </w:rPr>
-        <w:t> :</w:t>
-      </w:r>
-      <w:proofErr w:type="gramEnd"/>
-      <w:r>
-        <w:rPr>
-          <w:rFonts w:ascii="Segoe UI" w:eastAsia="Times New Roman" w:hAnsi="Segoe UI" w:cs="Segoe UI"/>
-          <w:color w:val="212529"/>
-          <w:kern w:val="0"/>
-          <w:lang w:eastAsia="ru-RU" w:bidi="ar-SA"/>
-        </w:rPr>
-        <w:t xml:space="preserve"> очистить коллекцию</w:t>
+        <w:t> : очистить коллекцию</w:t>
       </w:r>
     </w:p>
     <w:p>
@@ -2139,7 +1996,6 @@
         </w:rPr>
       </w:pPr>
       <w:proofErr w:type="spellStart"/>
-      <w:proofErr w:type="gramStart"/>
       <w:r>
         <w:rPr>
           <w:rFonts w:ascii="Consolas" w:eastAsia="Times New Roman" w:hAnsi="Consolas" w:cs="Courier New"/>
@@ -2159,17 +2015,7 @@
           <w:kern w:val="0"/>
           <w:lang w:eastAsia="ru-RU" w:bidi="ar-SA"/>
         </w:rPr>
-        <w:t> :</w:t>
-      </w:r>
-      <w:proofErr w:type="gramEnd"/>
-      <w:r>
-        <w:rPr>
-          <w:rFonts w:ascii="Segoe UI" w:eastAsia="Times New Roman" w:hAnsi="Segoe UI" w:cs="Segoe UI"/>
-          <w:color w:val="212529"/>
-          <w:kern w:val="0"/>
-          <w:lang w:eastAsia="ru-RU" w:bidi="ar-SA"/>
-        </w:rPr>
-        <w:t xml:space="preserve"> сохранить коллекцию в файл</w:t>
+        <w:t> : сохранить коллекцию в файл</w:t>
       </w:r>
     </w:p>
     <w:p>
@@ -2223,19 +2069,7 @@
           <w:szCs w:val="21"/>
           <w:lang w:eastAsia="ru-RU" w:bidi="ar-SA"/>
         </w:rPr>
-        <w:t>file_</w:t>
-      </w:r>
-      <w:proofErr w:type="gramStart"/>
-      <w:r>
-        <w:rPr>
-          <w:rFonts w:ascii="Consolas" w:eastAsia="Times New Roman" w:hAnsi="Consolas" w:cs="Courier New"/>
-          <w:color w:val="E83E8C"/>
-          <w:kern w:val="0"/>
-          <w:sz w:val="21"/>
-          <w:szCs w:val="21"/>
-          <w:lang w:eastAsia="ru-RU" w:bidi="ar-SA"/>
-        </w:rPr>
-        <w:t>name</w:t>
+        <w:t>file_name</w:t>
       </w:r>
       <w:proofErr w:type="spellEnd"/>
       <w:r>
@@ -2245,17 +2079,7 @@
           <w:kern w:val="0"/>
           <w:lang w:eastAsia="ru-RU" w:bidi="ar-SA"/>
         </w:rPr>
-        <w:t> :</w:t>
-      </w:r>
-      <w:proofErr w:type="gramEnd"/>
-      <w:r>
-        <w:rPr>
-          <w:rFonts w:ascii="Segoe UI" w:eastAsia="Times New Roman" w:hAnsi="Segoe UI" w:cs="Segoe UI"/>
-          <w:color w:val="212529"/>
-          <w:kern w:val="0"/>
-          <w:lang w:eastAsia="ru-RU" w:bidi="ar-SA"/>
-        </w:rPr>
-        <w:t xml:space="preserve"> считать и исполнить скрипт из указанного файла. В скрипте содержатся команды в таком же виде, в котором их вводит пользователь в интерактивном режиме.</w:t>
+        <w:t> : считать и исполнить скрипт из указанного файла. В скрипте содержатся команды в таком же виде, в котором их вводит пользователь в интерактивном режиме.</w:t>
       </w:r>
     </w:p>
     <w:p>
@@ -2276,7 +2100,6 @@
         </w:rPr>
       </w:pPr>
       <w:proofErr w:type="spellStart"/>
-      <w:proofErr w:type="gramStart"/>
       <w:r>
         <w:rPr>
           <w:rFonts w:ascii="Consolas" w:eastAsia="Times New Roman" w:hAnsi="Consolas" w:cs="Courier New"/>
@@ -2296,17 +2119,7 @@
           <w:kern w:val="0"/>
           <w:lang w:eastAsia="ru-RU" w:bidi="ar-SA"/>
         </w:rPr>
-        <w:t> :</w:t>
-      </w:r>
-      <w:proofErr w:type="gramEnd"/>
-      <w:r>
-        <w:rPr>
-          <w:rFonts w:ascii="Segoe UI" w:eastAsia="Times New Roman" w:hAnsi="Segoe UI" w:cs="Segoe UI"/>
-          <w:color w:val="212529"/>
-          <w:kern w:val="0"/>
-          <w:lang w:eastAsia="ru-RU" w:bidi="ar-SA"/>
-        </w:rPr>
-        <w:t xml:space="preserve"> завершить программу (без сохранения в файл)</w:t>
+        <w:t> : завершить программу (без сохранения в файл)</w:t>
       </w:r>
     </w:p>
     <w:p>
@@ -2351,7 +2164,6 @@
         <w:t xml:space="preserve"> </w:t>
       </w:r>
       <w:proofErr w:type="spellStart"/>
-      <w:proofErr w:type="gramStart"/>
       <w:r>
         <w:rPr>
           <w:rFonts w:ascii="Consolas" w:eastAsia="Times New Roman" w:hAnsi="Consolas" w:cs="Courier New"/>
@@ -2371,17 +2183,7 @@
           <w:kern w:val="0"/>
           <w:lang w:eastAsia="ru-RU" w:bidi="ar-SA"/>
         </w:rPr>
-        <w:t> :</w:t>
-      </w:r>
-      <w:proofErr w:type="gramEnd"/>
-      <w:r>
-        <w:rPr>
-          <w:rFonts w:ascii="Segoe UI" w:eastAsia="Times New Roman" w:hAnsi="Segoe UI" w:cs="Segoe UI"/>
-          <w:color w:val="212529"/>
-          <w:kern w:val="0"/>
-          <w:lang w:eastAsia="ru-RU" w:bidi="ar-SA"/>
-        </w:rPr>
-        <w:t xml:space="preserve"> удалить элемент, находящийся в заданной позиции коллекции (</w:t>
+        <w:t> : удалить элемент, находящийся в заданной позиции коллекции (</w:t>
       </w:r>
       <w:proofErr w:type="spellStart"/>
       <w:r>
@@ -2422,7 +2224,6 @@
         </w:rPr>
       </w:pPr>
       <w:proofErr w:type="spellStart"/>
-      <w:proofErr w:type="gramStart"/>
       <w:r>
         <w:rPr>
           <w:rFonts w:ascii="Consolas" w:eastAsia="Times New Roman" w:hAnsi="Consolas" w:cs="Courier New"/>
@@ -2442,17 +2243,7 @@
           <w:kern w:val="0"/>
           <w:lang w:eastAsia="ru-RU" w:bidi="ar-SA"/>
         </w:rPr>
-        <w:t> :</w:t>
-      </w:r>
-      <w:proofErr w:type="gramEnd"/>
-      <w:r>
-        <w:rPr>
-          <w:rFonts w:ascii="Segoe UI" w:eastAsia="Times New Roman" w:hAnsi="Segoe UI" w:cs="Segoe UI"/>
-          <w:color w:val="212529"/>
-          <w:kern w:val="0"/>
-          <w:lang w:eastAsia="ru-RU" w:bidi="ar-SA"/>
-        </w:rPr>
-        <w:t xml:space="preserve"> отсортировать коллекцию в порядке, обратном нынешнему</w:t>
+        <w:t> : отсортировать коллекцию в порядке, обратном нынешнему</w:t>
       </w:r>
     </w:p>
     <w:p>
@@ -2473,7 +2264,6 @@
         </w:rPr>
       </w:pPr>
       <w:proofErr w:type="spellStart"/>
-      <w:proofErr w:type="gramStart"/>
       <w:r>
         <w:rPr>
           <w:rFonts w:ascii="Consolas" w:eastAsia="Times New Roman" w:hAnsi="Consolas" w:cs="Courier New"/>
@@ -2493,17 +2283,7 @@
           <w:kern w:val="0"/>
           <w:lang w:eastAsia="ru-RU" w:bidi="ar-SA"/>
         </w:rPr>
-        <w:t> :</w:t>
-      </w:r>
-      <w:proofErr w:type="gramEnd"/>
-      <w:r>
-        <w:rPr>
-          <w:rFonts w:ascii="Segoe UI" w:eastAsia="Times New Roman" w:hAnsi="Segoe UI" w:cs="Segoe UI"/>
-          <w:color w:val="212529"/>
-          <w:kern w:val="0"/>
-          <w:lang w:eastAsia="ru-RU" w:bidi="ar-SA"/>
-        </w:rPr>
-        <w:t xml:space="preserve"> отсортировать коллекцию в естественном порядке</w:t>
+        <w:t> : отсортировать коллекцию в естественном порядке</w:t>
       </w:r>
     </w:p>
     <w:p>
@@ -2548,7 +2328,6 @@
         <w:t xml:space="preserve"> </w:t>
       </w:r>
       <w:proofErr w:type="spellStart"/>
-      <w:proofErr w:type="gramStart"/>
       <w:r>
         <w:rPr>
           <w:rFonts w:ascii="Consolas" w:eastAsia="Times New Roman" w:hAnsi="Consolas" w:cs="Courier New"/>
@@ -2568,17 +2347,7 @@
           <w:kern w:val="0"/>
           <w:lang w:eastAsia="ru-RU" w:bidi="ar-SA"/>
         </w:rPr>
-        <w:t> :</w:t>
-      </w:r>
-      <w:proofErr w:type="gramEnd"/>
-      <w:r>
-        <w:rPr>
-          <w:rFonts w:ascii="Segoe UI" w:eastAsia="Times New Roman" w:hAnsi="Segoe UI" w:cs="Segoe UI"/>
-          <w:color w:val="212529"/>
-          <w:kern w:val="0"/>
-          <w:lang w:eastAsia="ru-RU" w:bidi="ar-SA"/>
-        </w:rPr>
-        <w:t xml:space="preserve"> вывести количество элементов, значение поля </w:t>
+        <w:t xml:space="preserve"> : вывести количество элементов, значение поля </w:t>
       </w:r>
       <w:proofErr w:type="spellStart"/>
       <w:r>
@@ -2628,19 +2397,7 @@
           <w:szCs w:val="21"/>
           <w:lang w:eastAsia="ru-RU" w:bidi="ar-SA"/>
         </w:rPr>
-        <w:t>print_</w:t>
-      </w:r>
-      <w:proofErr w:type="gramStart"/>
-      <w:r>
-        <w:rPr>
-          <w:rFonts w:ascii="Consolas" w:eastAsia="Times New Roman" w:hAnsi="Consolas" w:cs="Courier New"/>
-          <w:color w:val="E83E8C"/>
-          <w:kern w:val="0"/>
-          <w:sz w:val="21"/>
-          <w:szCs w:val="21"/>
-          <w:lang w:eastAsia="ru-RU" w:bidi="ar-SA"/>
-        </w:rPr>
-        <w:t>ascending</w:t>
+        <w:t>print_ascending</w:t>
       </w:r>
       <w:proofErr w:type="spellEnd"/>
       <w:r>
@@ -2650,17 +2407,7 @@
           <w:kern w:val="0"/>
           <w:lang w:eastAsia="ru-RU" w:bidi="ar-SA"/>
         </w:rPr>
-        <w:t> :</w:t>
-      </w:r>
-      <w:proofErr w:type="gramEnd"/>
-      <w:r>
-        <w:rPr>
-          <w:rFonts w:ascii="Segoe UI" w:eastAsia="Times New Roman" w:hAnsi="Segoe UI" w:cs="Segoe UI"/>
-          <w:color w:val="212529"/>
-          <w:kern w:val="0"/>
-          <w:lang w:eastAsia="ru-RU" w:bidi="ar-SA"/>
-        </w:rPr>
-        <w:t xml:space="preserve"> вывести элементы коллекции в порядке возрастания</w:t>
+        <w:t> : вывести элементы коллекции в порядке возрастания</w:t>
       </w:r>
     </w:p>
     <w:p>
@@ -2690,19 +2437,7 @@
           <w:szCs w:val="21"/>
           <w:lang w:eastAsia="ru-RU" w:bidi="ar-SA"/>
         </w:rPr>
-        <w:t>print_field_descending_</w:t>
-      </w:r>
-      <w:proofErr w:type="gramStart"/>
-      <w:r>
-        <w:rPr>
-          <w:rFonts w:ascii="Consolas" w:eastAsia="Times New Roman" w:hAnsi="Consolas" w:cs="Courier New"/>
-          <w:color w:val="E83E8C"/>
-          <w:kern w:val="0"/>
-          <w:sz w:val="21"/>
-          <w:szCs w:val="21"/>
-          <w:lang w:eastAsia="ru-RU" w:bidi="ar-SA"/>
-        </w:rPr>
-        <w:t>distance</w:t>
+        <w:t>print_field_descending_distance</w:t>
       </w:r>
       <w:proofErr w:type="spellEnd"/>
       <w:r>
@@ -2712,17 +2447,7 @@
           <w:kern w:val="0"/>
           <w:lang w:eastAsia="ru-RU" w:bidi="ar-SA"/>
         </w:rPr>
-        <w:t> :</w:t>
-      </w:r>
-      <w:proofErr w:type="gramEnd"/>
-      <w:r>
-        <w:rPr>
-          <w:rFonts w:ascii="Segoe UI" w:eastAsia="Times New Roman" w:hAnsi="Segoe UI" w:cs="Segoe UI"/>
-          <w:color w:val="212529"/>
-          <w:kern w:val="0"/>
-          <w:lang w:eastAsia="ru-RU" w:bidi="ar-SA"/>
-        </w:rPr>
-        <w:t xml:space="preserve"> вывести значения поля </w:t>
+        <w:t xml:space="preserve"> : вывести значения поля </w:t>
       </w:r>
       <w:proofErr w:type="spellStart"/>
       <w:r>
@@ -2962,27 +2687,7 @@
           <w:kern w:val="0"/>
           <w:lang w:eastAsia="ru-RU" w:bidi="ar-SA"/>
         </w:rPr>
-        <w:t xml:space="preserve">; введена строка вместо числа; введённое число не входит в указанные границы и </w:t>
-      </w:r>
-      <w:proofErr w:type="gramStart"/>
-      <w:r>
-        <w:rPr>
-          <w:rFonts w:ascii="Segoe UI" w:eastAsia="Times New Roman" w:hAnsi="Segoe UI" w:cs="Segoe UI"/>
-          <w:color w:val="212529"/>
-          <w:kern w:val="0"/>
-          <w:lang w:eastAsia="ru-RU" w:bidi="ar-SA"/>
-        </w:rPr>
-        <w:t>т.п.</w:t>
-      </w:r>
-      <w:proofErr w:type="gramEnd"/>
-      <w:r>
-        <w:rPr>
-          <w:rFonts w:ascii="Segoe UI" w:eastAsia="Times New Roman" w:hAnsi="Segoe UI" w:cs="Segoe UI"/>
-          <w:color w:val="212529"/>
-          <w:kern w:val="0"/>
-          <w:lang w:eastAsia="ru-RU" w:bidi="ar-SA"/>
-        </w:rPr>
-        <w:t>) должно быть показано сообщение об ошибке и предложено повторить ввод поля.</w:t>
+        <w:t>; введена строка вместо числа; введённое число не входит в указанные границы и т.п.) должно быть показано сообщение об ошибке и предложено повторить ввод поля.</w:t>
       </w:r>
     </w:p>
     <w:p>
@@ -3680,29 +3385,16 @@
         <w:t xml:space="preserve"> </w:t>
       </w:r>
       <w:proofErr w:type="spellStart"/>
-      <w:proofErr w:type="gramStart"/>
-      <w:r>
-        <w:rPr>
-          <w:rFonts w:ascii="Consolas" w:eastAsia="Times New Roman" w:hAnsi="Consolas" w:cs="Courier New"/>
-          <w:color w:val="212529"/>
-          <w:kern w:val="0"/>
-          <w:sz w:val="20"/>
-          <w:szCs w:val="20"/>
-          <w:lang w:eastAsia="ru-RU" w:bidi="ar-SA"/>
-        </w:rPr>
-        <w:t>java.time</w:t>
-      </w:r>
-      <w:proofErr w:type="gramEnd"/>
-      <w:r>
-        <w:rPr>
-          <w:rFonts w:ascii="Consolas" w:eastAsia="Times New Roman" w:hAnsi="Consolas" w:cs="Courier New"/>
-          <w:color w:val="212529"/>
-          <w:kern w:val="0"/>
-          <w:sz w:val="20"/>
-          <w:szCs w:val="20"/>
-          <w:lang w:eastAsia="ru-RU" w:bidi="ar-SA"/>
-        </w:rPr>
-        <w:t>.ZonedDateTime</w:t>
+      <w:r>
+        <w:rPr>
+          <w:rFonts w:ascii="Consolas" w:eastAsia="Times New Roman" w:hAnsi="Consolas" w:cs="Courier New"/>
+          <w:color w:val="212529"/>
+          <w:kern w:val="0"/>
+          <w:sz w:val="20"/>
+          <w:szCs w:val="20"/>
+          <w:lang w:eastAsia="ru-RU" w:bidi="ar-SA"/>
+        </w:rPr>
+        <w:t>java.time.ZonedDateTime</w:t>
       </w:r>
       <w:proofErr w:type="spellEnd"/>
       <w:r>
@@ -4276,7 +3968,6 @@
         </w:rPr>
         <w:t xml:space="preserve"> </w:t>
       </w:r>
-      <w:proofErr w:type="gramStart"/>
       <w:r>
         <w:rPr>
           <w:rFonts w:ascii="Consolas" w:eastAsia="Times New Roman" w:hAnsi="Consolas" w:cs="Courier New"/>
@@ -4288,7 +3979,6 @@
         </w:rPr>
         <w:t>Long</w:t>
       </w:r>
-      <w:proofErr w:type="gramEnd"/>
       <w:r>
         <w:rPr>
           <w:rFonts w:ascii="Consolas" w:eastAsia="Times New Roman" w:hAnsi="Consolas" w:cs="Courier New"/>
@@ -4633,21 +4323,8 @@
           <w:szCs w:val="20"/>
           <w:lang w:val="en-US" w:eastAsia="ru-RU" w:bidi="ar-SA"/>
         </w:rPr>
-        <w:t xml:space="preserve">    private float </w:t>
-      </w:r>
-      <w:proofErr w:type="gramStart"/>
-      <w:r>
-        <w:rPr>
-          <w:rFonts w:ascii="Consolas" w:eastAsia="Times New Roman" w:hAnsi="Consolas" w:cs="Courier New"/>
-          <w:color w:val="212529"/>
-          <w:kern w:val="0"/>
-          <w:sz w:val="20"/>
-          <w:szCs w:val="20"/>
-          <w:lang w:val="en-US" w:eastAsia="ru-RU" w:bidi="ar-SA"/>
-        </w:rPr>
-        <w:t>x;</w:t>
-      </w:r>
-      <w:proofErr w:type="gramEnd"/>
+        <w:t xml:space="preserve">    private float x;</w:t>
+      </w:r>
     </w:p>
     <w:p>
       <w:pPr>
@@ -4844,21 +4521,8 @@
           <w:szCs w:val="20"/>
           <w:lang w:val="en-US" w:eastAsia="ru-RU" w:bidi="ar-SA"/>
         </w:rPr>
-        <w:t xml:space="preserve">private double </w:t>
-      </w:r>
-      <w:proofErr w:type="gramStart"/>
-      <w:r>
-        <w:rPr>
-          <w:rFonts w:ascii="Consolas" w:eastAsia="Times New Roman" w:hAnsi="Consolas" w:cs="Courier New"/>
-          <w:color w:val="212529"/>
-          <w:kern w:val="0"/>
-          <w:sz w:val="20"/>
-          <w:szCs w:val="20"/>
-          <w:lang w:val="en-US" w:eastAsia="ru-RU" w:bidi="ar-SA"/>
-        </w:rPr>
-        <w:t>z;</w:t>
-      </w:r>
-      <w:proofErr w:type="gramEnd"/>
+        <w:t>private double z;</w:t>
+      </w:r>
     </w:p>
     <w:p>
       <w:pPr>
@@ -5231,21 +4895,8 @@
           <w:szCs w:val="20"/>
           <w:lang w:val="en-US" w:eastAsia="ru-RU" w:bidi="ar-SA"/>
         </w:rPr>
-        <w:t xml:space="preserve">    private long </w:t>
-      </w:r>
-      <w:proofErr w:type="gramStart"/>
-      <w:r>
-        <w:rPr>
-          <w:rFonts w:ascii="Consolas" w:eastAsia="Times New Roman" w:hAnsi="Consolas" w:cs="Courier New"/>
-          <w:color w:val="212529"/>
-          <w:kern w:val="0"/>
-          <w:sz w:val="20"/>
-          <w:szCs w:val="20"/>
-          <w:lang w:val="en-US" w:eastAsia="ru-RU" w:bidi="ar-SA"/>
-        </w:rPr>
-        <w:t>y;</w:t>
-      </w:r>
-      <w:proofErr w:type="gramEnd"/>
+        <w:t xml:space="preserve">    private long y;</w:t>
+      </w:r>
     </w:p>
     <w:p>
       <w:pPr>
@@ -5436,6 +5087,41 @@
         <w:pageBreakBefore/>
         <w:spacing w:line="480" w:lineRule="auto"/>
         <w:jc w:val="center"/>
+        <w:rPr>
+          <w:noProof/>
+        </w:rPr>
+      </w:pPr>
+      <w:bookmarkStart w:id="2" w:name="_Toc158638124"/>
+      <w:bookmarkStart w:id="3" w:name="_Toc83116617"/>
+      <w:r>
+        <w:rPr>
+          <w:rFonts w:cs="Times New Roman"/>
+          <w:sz w:val="40"/>
+          <w:szCs w:val="36"/>
+          <w:lang w:val="en-US"/>
+        </w:rPr>
+        <w:lastRenderedPageBreak/>
+        <w:t>UML</w:t>
+      </w:r>
+      <w:r>
+        <w:rPr>
+          <w:rFonts w:cs="Times New Roman"/>
+          <w:sz w:val="40"/>
+          <w:szCs w:val="36"/>
+        </w:rPr>
+        <w:t>-диаграмма классов:</w:t>
+      </w:r>
+      <w:r>
+        <w:rPr>
+          <w:noProof/>
+        </w:rPr>
+        <w:t xml:space="preserve"> </w:t>
+      </w:r>
+      <w:bookmarkEnd w:id="2"/>
+    </w:p>
+    <w:p/>
+    <w:p>
+      <w:pPr>
         <w:sectPr>
           <w:pgSz w:w="11906" w:h="16838"/>
           <w:pgMar w:top="567" w:right="1134" w:bottom="567" w:left="1701" w:header="709" w:footer="709" w:gutter="0"/>
@@ -5443,43 +5129,15 @@
           <w:docGrid w:linePitch="360"/>
         </w:sectPr>
       </w:pPr>
-      <w:bookmarkStart w:id="2" w:name="_Toc158638124"/>
-      <w:bookmarkStart w:id="3" w:name="_Toc83116617"/>
-      <w:r>
-        <w:rPr>
-          <w:rFonts w:cs="Times New Roman"/>
-          <w:sz w:val="40"/>
-          <w:szCs w:val="36"/>
-          <w:lang w:val="en-US"/>
-        </w:rPr>
-        <w:lastRenderedPageBreak/>
-        <w:t>UML</w:t>
-      </w:r>
-      <w:r>
-        <w:rPr>
-          <w:rFonts w:cs="Times New Roman"/>
-          <w:sz w:val="40"/>
-          <w:szCs w:val="36"/>
-        </w:rPr>
-        <w:t>-диаграмма классов:</w:t>
-      </w:r>
       <w:r>
         <w:rPr>
           <w:noProof/>
         </w:rPr>
-        <w:t xml:space="preserve"> </w:t>
-      </w:r>
-      <w:bookmarkEnd w:id="2"/>
-      <w:r>
-        <w:rPr>
-          <w:rFonts w:hint="eastAsia"/>
-          <w:noProof/>
-        </w:rPr>
         <w:drawing>
-          <wp:inline distT="0" distB="0" distL="0" distR="0" wp14:anchorId="6B42CDAA" wp14:editId="167BA783">
-            <wp:extent cx="5754370" cy="2136140"/>
-            <wp:effectExtent l="0" t="0" r="0" b="2540"/>
-            <wp:docPr id="744772210" name="Рисунок 1"/>
+          <wp:inline distT="0" distB="0" distL="0" distR="0" wp14:anchorId="70EE49AA" wp14:editId="1EB6D1A3">
+            <wp:extent cx="5745480" cy="2065020"/>
+            <wp:effectExtent l="0" t="0" r="7620" b="0"/>
+            <wp:docPr id="141454882" name="Рисунок 1"/>
             <wp:cNvGraphicFramePr>
               <a:graphicFrameLocks xmlns:a="http://schemas.openxmlformats.org/drawingml/2006/main" noChangeAspect="1"/>
             </wp:cNvGraphicFramePr>
@@ -5508,7 +5166,7 @@
                   <pic:spPr bwMode="auto">
                     <a:xfrm>
                       <a:off x="0" y="0"/>
-                      <a:ext cx="5754370" cy="2136140"/>
+                      <a:ext cx="5745480" cy="2065020"/>
                     </a:xfrm>
                     <a:prstGeom prst="rect">
                       <a:avLst/>
@@ -5855,31 +5513,6 @@
     <w:p>
       <w:pPr>
         <w:pStyle w:val="ac"/>
-        <w:numPr>
-          <w:ilvl w:val="0"/>
-          <w:numId w:val="5"/>
-        </w:numPr>
-        <w:rPr>
-          <w:rFonts w:ascii="Times New Roman" w:hAnsi="Times New Roman" w:cs="Times New Roman"/>
-          <w:sz w:val="28"/>
-          <w:lang w:eastAsia="ru-RU" w:bidi="ar-SA"/>
-        </w:rPr>
-      </w:pPr>
-      <w:hyperlink r:id="rId8" w:history="1">
-        <w:r>
-          <w:rPr>
-            <w:rStyle w:val="a6"/>
-            <w:rFonts w:ascii="Times New Roman" w:hAnsi="Times New Roman" w:cs="Times New Roman" w:hint="eastAsia"/>
-            <w:sz w:val="28"/>
-            <w:lang w:eastAsia="ru-RU" w:bidi="ar-SA"/>
-          </w:rPr>
-          <w:t>https://pokemondb.net/pokedex/</w:t>
-        </w:r>
-      </w:hyperlink>
-    </w:p>
-    <w:p>
-      <w:pPr>
-        <w:pStyle w:val="ac"/>
         <w:rPr>
           <w:rFonts w:ascii="Times New Roman" w:hAnsi="Times New Roman" w:cs="Times New Roman"/>
           <w:sz w:val="28"/>
@@ -5900,7 +5533,7 @@
           <w:lang w:eastAsia="ru-RU" w:bidi="ar-SA"/>
         </w:rPr>
       </w:pPr>
-      <w:hyperlink r:id="rId9" w:history="1">
+      <w:hyperlink r:id="rId8" w:history="1">
         <w:r>
           <w:rPr>
             <w:rStyle w:val="a6"/>
@@ -5935,7 +5568,7 @@
           <w:lang w:eastAsia="ru-RU" w:bidi="ar-SA"/>
         </w:rPr>
       </w:pPr>
-      <w:hyperlink r:id="rId10" w:history="1">
+      <w:hyperlink r:id="rId9" w:history="1">
         <w:r>
           <w:rPr>
             <w:rStyle w:val="a6"/>
@@ -5970,7 +5603,7 @@
           <w:lang w:eastAsia="ru-RU" w:bidi="ar-SA"/>
         </w:rPr>
       </w:pPr>
-      <w:hyperlink r:id="rId11" w:history="1">
+      <w:hyperlink r:id="rId10" w:history="1">
         <w:r>
           <w:rPr>
             <w:rStyle w:val="a6"/>
@@ -6005,7 +5638,7 @@
           <w:lang w:eastAsia="ru-RU" w:bidi="ar-SA"/>
         </w:rPr>
       </w:pPr>
-      <w:hyperlink r:id="rId12" w:history="1">
+      <w:hyperlink r:id="rId11" w:history="1">
         <w:r>
           <w:rPr>
             <w:rStyle w:val="a6"/>
@@ -6040,7 +5673,7 @@
           <w:lang w:eastAsia="ru-RU" w:bidi="ar-SA"/>
         </w:rPr>
       </w:pPr>
-      <w:hyperlink r:id="rId13" w:history="1">
+      <w:hyperlink r:id="rId12" w:history="1">
         <w:r>
           <w:rPr>
             <w:rStyle w:val="a6"/>
@@ -6075,7 +5708,7 @@
           <w:lang w:eastAsia="ru-RU" w:bidi="ar-SA"/>
         </w:rPr>
       </w:pPr>
-      <w:hyperlink r:id="rId14" w:anchor="analyze_graph" w:history="1">
+      <w:hyperlink r:id="rId13" w:anchor="analyze_graph" w:history="1">
         <w:r>
           <w:rPr>
             <w:rStyle w:val="a6"/>
@@ -6110,7 +5743,7 @@
           <w:lang w:eastAsia="ru-RU" w:bidi="ar-SA"/>
         </w:rPr>
       </w:pPr>
-      <w:hyperlink r:id="rId15" w:history="1">
+      <w:hyperlink r:id="rId14" w:history="1">
         <w:r>
           <w:rPr>
             <w:rStyle w:val="a6"/>
@@ -6241,7 +5874,7 @@
           <w:lang w:eastAsia="ru-RU" w:bidi="ar-SA"/>
         </w:rPr>
       </w:pPr>
-      <w:hyperlink r:id="rId16" w:history="1">
+      <w:hyperlink r:id="rId15" w:history="1">
         <w:r>
           <w:rPr>
             <w:rStyle w:val="a6"/>
@@ -6276,7 +5909,7 @@
           <w:lang w:eastAsia="ru-RU" w:bidi="ar-SA"/>
         </w:rPr>
       </w:pPr>
-      <w:hyperlink r:id="rId17" w:history="1">
+      <w:hyperlink r:id="rId16" w:history="1">
         <w:r>
           <w:rPr>
             <w:rStyle w:val="a6"/>

</xml_diff>